<commit_message>
Se terminaron los diagramas de robustez y secuencia para la app móvil
</commit_message>
<xml_diff>
--- a/Documentacion/Diseño/Descripciones app movil/DescripcionCU-LuisBonilla.docx
+++ b/Documentacion/Diseño/Descripciones app movil/DescripcionCU-LuisBonilla.docx
@@ -4,6 +4,7 @@
   <w:body>
     <w:p>
       <w:pPr>
+        <w:ind w:firstLine="708"/>
         <w:rPr>
           <w:rFonts w:ascii="Arial" w:hAnsi="Arial" w:cs="Arial"/>
         </w:rPr>
@@ -329,8 +330,6 @@
               </w:rPr>
               <w:t>29</w:t>
             </w:r>
-            <w:bookmarkStart w:id="0" w:name="_GoBack"/>
-            <w:bookmarkEnd w:id="0"/>
             <w:r>
               <w:rPr>
                 <w:rFonts w:ascii="Arial" w:hAnsi="Arial" w:cs="Arial"/>
@@ -3202,7 +3201,7 @@
               <w:rPr>
                 <w:rFonts w:ascii="Arial" w:hAnsi="Arial" w:cs="Arial"/>
               </w:rPr>
-              <w:t>Login</w:t>
+              <w:t>RegistroExito</w:t>
             </w:r>
             <w:proofErr w:type="spellEnd"/>
             <w:r>
@@ -6384,7 +6383,19 @@
               <w:rPr>
                 <w:rFonts w:ascii="Arial" w:hAnsi="Arial" w:cs="Arial"/>
               </w:rPr>
-              <w:t>El conductor conforma el dialogo.</w:t>
+              <w:t>El conductor conf</w:t>
+            </w:r>
+            <w:r>
+              <w:rPr>
+                <w:rFonts w:ascii="Arial" w:hAnsi="Arial" w:cs="Arial"/>
+              </w:rPr>
+              <w:t>i</w:t>
+            </w:r>
+            <w:r>
+              <w:rPr>
+                <w:rFonts w:ascii="Arial" w:hAnsi="Arial" w:cs="Arial"/>
+              </w:rPr>
+              <w:t>rma el dialogo.</w:t>
             </w:r>
           </w:p>
           <w:p>
@@ -12956,21 +12967,19 @@
               <w:rPr>
                 <w:rFonts w:ascii="Arial" w:hAnsi="Arial" w:cs="Arial"/>
               </w:rPr>
-              <w:t xml:space="preserve">El sistema despliega un dialogo de confirmación con el </w:t>
-            </w:r>
-            <w:proofErr w:type="spellStart"/>
-            <w:r>
-              <w:rPr>
-                <w:rFonts w:ascii="Arial" w:hAnsi="Arial" w:cs="Arial"/>
-              </w:rPr>
-              <w:t>mesnaje</w:t>
-            </w:r>
-            <w:proofErr w:type="spellEnd"/>
-            <w:r>
-              <w:rPr>
-                <w:rFonts w:ascii="Arial" w:hAnsi="Arial" w:cs="Arial"/>
-              </w:rPr>
-              <w:t xml:space="preserve"> “Parece que no es posible crear una conexión con el servidor, inténtelo más tarde.”</w:t>
+              <w:t>El sistema despliega un dialogo de confirmación con el men</w:t>
+            </w:r>
+            <w:r>
+              <w:rPr>
+                <w:rFonts w:ascii="Arial" w:hAnsi="Arial" w:cs="Arial"/>
+              </w:rPr>
+              <w:t>s</w:t>
+            </w:r>
+            <w:r>
+              <w:rPr>
+                <w:rFonts w:ascii="Arial" w:hAnsi="Arial" w:cs="Arial"/>
+              </w:rPr>
+              <w:t>aje “Parece que no es posible crear una conexión con el servidor, inténtelo más tarde.”</w:t>
             </w:r>
           </w:p>
           <w:p>
@@ -13008,6 +13017,8 @@
               </w:rPr>
               <w:t>El sistema cierra el dialogo.</w:t>
             </w:r>
+            <w:bookmarkStart w:id="0" w:name="_GoBack"/>
+            <w:bookmarkEnd w:id="0"/>
           </w:p>
         </w:tc>
       </w:tr>

</xml_diff>